<commit_message>
ahi va actividad 2
</commit_message>
<xml_diff>
--- a/Programación/UT2Identificación de los elementos de un programa informático (Python)/2.2 Actividad.docx
+++ b/Programación/UT2Identificación de los elementos de un programa informático (Python)/2.2 Actividad.docx
@@ -3017,10 +3017,211 @@
       </w:r>
       <w:r>
         <w:rPr>
+          <w:rFonts w:cs="Calibri" w:ascii="Calibri Light" w:hAnsi="Calibri Light" w:cstheme="minorHAnsi"/>
+          <w:i/>
+          <w:iCs/>
+        </w:rPr>
+        <w:tab/>
+      </w:r>
+    </w:p>
+    <w:p>
+      <w:pPr>
+        <w:pStyle w:val="NormalWeb"/>
+        <w:spacing w:before="280" w:after="280"/>
+        <w:jc w:val="both"/>
+        <w:rPr>
+          <w:rFonts w:ascii="Calibri Light" w:hAnsi="Calibri Light" w:cs="Calibri" w:cstheme="minorHAnsi"/>
+          <w:i/>
+          <w:i/>
+          <w:iCs/>
+        </w:rPr>
+      </w:pPr>
+      <w:r>
+        <w:rPr>
           <w:rFonts w:cs="Calibri" w:cstheme="minorHAnsi" w:ascii="Calibri Light" w:hAnsi="Calibri Light"/>
           <w:i/>
           <w:iCs/>
         </w:rPr>
+      </w:r>
+    </w:p>
+    <w:p>
+      <w:pPr>
+        <w:pStyle w:val="NormalWeb"/>
+        <w:spacing w:before="280" w:after="280"/>
+        <w:jc w:val="both"/>
+        <w:rPr>
+          <w:rFonts w:ascii="Calibri Light" w:hAnsi="Calibri Light" w:cs="Calibri" w:cstheme="minorHAnsi"/>
+          <w:i/>
+          <w:i/>
+          <w:iCs/>
+        </w:rPr>
+      </w:pPr>
+      <w:r>
+        <w:rPr>
+          <w:rFonts w:cs="Calibri" w:cstheme="minorHAnsi" w:ascii="Calibri Light" w:hAnsi="Calibri Light"/>
+          <w:i/>
+          <w:iCs/>
+        </w:rPr>
+      </w:r>
+    </w:p>
+    <w:p>
+      <w:pPr>
+        <w:pStyle w:val="NormalWeb"/>
+        <w:spacing w:before="280" w:after="280"/>
+        <w:jc w:val="both"/>
+        <w:rPr>
+          <w:rFonts w:ascii="Calibri Light" w:hAnsi="Calibri Light" w:cs="Calibri" w:cstheme="minorHAnsi"/>
+          <w:i/>
+          <w:i/>
+          <w:iCs/>
+        </w:rPr>
+      </w:pPr>
+      <w:r>
+        <w:rPr>
+          <w:rFonts w:cs="Calibri" w:cstheme="minorHAnsi" w:ascii="Calibri Light" w:hAnsi="Calibri Light"/>
+          <w:i/>
+          <w:iCs/>
+        </w:rPr>
+      </w:r>
+    </w:p>
+    <w:p>
+      <w:pPr>
+        <w:pStyle w:val="NormalWeb"/>
+        <w:spacing w:before="280" w:after="280"/>
+        <w:jc w:val="both"/>
+        <w:rPr>
+          <w:rFonts w:ascii="Calibri Light" w:hAnsi="Calibri Light" w:cs="Calibri" w:cstheme="minorHAnsi"/>
+          <w:i/>
+          <w:i/>
+          <w:iCs/>
+        </w:rPr>
+      </w:pPr>
+      <w:r>
+        <w:rPr>
+          <w:rFonts w:cs="Calibri" w:cstheme="minorHAnsi" w:ascii="Calibri Light" w:hAnsi="Calibri Light"/>
+          <w:i/>
+          <w:iCs/>
+        </w:rPr>
+      </w:r>
+    </w:p>
+    <w:p>
+      <w:pPr>
+        <w:pStyle w:val="NormalWeb"/>
+        <w:spacing w:before="280" w:after="280"/>
+        <w:jc w:val="both"/>
+        <w:rPr>
+          <w:rFonts w:ascii="Calibri Light" w:hAnsi="Calibri Light" w:cs="Calibri" w:cstheme="minorHAnsi"/>
+          <w:i/>
+          <w:i/>
+          <w:iCs/>
+        </w:rPr>
+      </w:pPr>
+      <w:r>
+        <w:rPr>
+          <w:rFonts w:cs="Calibri" w:cstheme="minorHAnsi" w:ascii="Calibri Light" w:hAnsi="Calibri Light"/>
+          <w:i/>
+          <w:iCs/>
+        </w:rPr>
+      </w:r>
+    </w:p>
+    <w:p>
+      <w:pPr>
+        <w:pStyle w:val="NormalWeb"/>
+        <w:spacing w:before="280" w:after="280"/>
+        <w:jc w:val="both"/>
+        <w:rPr>
+          <w:rFonts w:ascii="Calibri Light" w:hAnsi="Calibri Light" w:cs="Calibri" w:cstheme="minorHAnsi"/>
+          <w:i/>
+          <w:i/>
+          <w:iCs/>
+        </w:rPr>
+      </w:pPr>
+      <w:r>
+        <w:rPr>
+          <w:rFonts w:cs="Calibri" w:cstheme="minorHAnsi" w:ascii="Calibri Light" w:hAnsi="Calibri Light"/>
+          <w:i/>
+          <w:iCs/>
+        </w:rPr>
+      </w:r>
+    </w:p>
+    <w:p>
+      <w:pPr>
+        <w:pStyle w:val="NormalWeb"/>
+        <w:spacing w:before="280" w:after="280"/>
+        <w:jc w:val="both"/>
+        <w:rPr>
+          <w:rFonts w:ascii="Calibri Light" w:hAnsi="Calibri Light" w:cs="Calibri" w:cstheme="minorHAnsi"/>
+          <w:i/>
+          <w:i/>
+          <w:iCs/>
+        </w:rPr>
+      </w:pPr>
+      <w:r>
+        <w:rPr>
+          <w:rFonts w:cs="Calibri" w:cstheme="minorHAnsi" w:ascii="Calibri Light" w:hAnsi="Calibri Light"/>
+          <w:i/>
+          <w:iCs/>
+        </w:rPr>
+      </w:r>
+    </w:p>
+    <w:p>
+      <w:pPr>
+        <w:pStyle w:val="NormalWeb"/>
+        <w:spacing w:before="280" w:after="280"/>
+        <w:jc w:val="both"/>
+        <w:rPr>
+          <w:rFonts w:ascii="Calibri Light" w:hAnsi="Calibri Light" w:cs="Calibri" w:cstheme="minorHAnsi"/>
+          <w:i/>
+          <w:i/>
+          <w:iCs/>
+        </w:rPr>
+      </w:pPr>
+      <w:r>
+        <w:rPr>
+          <w:rFonts w:cs="Calibri" w:cstheme="minorHAnsi" w:ascii="Calibri Light" w:hAnsi="Calibri Light"/>
+          <w:i/>
+          <w:iCs/>
+        </w:rPr>
+      </w:r>
+    </w:p>
+    <w:p>
+      <w:pPr>
+        <w:pStyle w:val="NormalWeb"/>
+        <w:spacing w:before="280" w:after="280"/>
+        <w:jc w:val="both"/>
+        <w:rPr>
+          <w:rFonts w:ascii="Calibri Light" w:hAnsi="Calibri Light" w:cs="Calibri" w:cstheme="minorHAnsi"/>
+          <w:i/>
+          <w:i/>
+          <w:iCs/>
+        </w:rPr>
+      </w:pPr>
+      <w:r>
+        <w:rPr>
+          <w:rFonts w:cs="Calibri" w:cstheme="minorHAnsi" w:ascii="Calibri Light" w:hAnsi="Calibri Light"/>
+          <w:i/>
+          <w:iCs/>
+        </w:rPr>
+      </w:r>
+    </w:p>
+    <w:p>
+      <w:pPr>
+        <w:pStyle w:val="NormalWeb"/>
+        <w:spacing w:before="280" w:after="280"/>
+        <w:jc w:val="both"/>
+        <w:rPr>
+          <w:rFonts w:ascii="Calibri Light" w:hAnsi="Calibri Light"/>
+          <w:i/>
+          <w:i/>
+          <w:iCs/>
+        </w:rPr>
+      </w:pPr>
+      <w:r>
+        <w:rPr>
+          <w:rFonts w:cs="Calibri" w:ascii="Calibri Light" w:hAnsi="Calibri Light" w:cstheme="minorHAnsi"/>
+          <w:i/>
+          <w:iCs/>
+        </w:rPr>
         <w:tab/>
       </w:r>
     </w:p>
@@ -3030,186 +3231,6 @@
         <w:spacing w:before="280" w:after="280"/>
         <w:jc w:val="both"/>
         <w:rPr>
-          <w:rFonts w:ascii="Calibri Light" w:hAnsi="Calibri Light" w:cs="Calibri" w:cstheme="minorHAnsi"/>
-          <w:i/>
-          <w:i/>
-          <w:iCs/>
-        </w:rPr>
-      </w:pPr>
-      <w:r>
-        <w:rPr>
-          <w:rFonts w:cs="Calibri" w:cstheme="minorHAnsi" w:ascii="Calibri Light" w:hAnsi="Calibri Light"/>
-          <w:i/>
-          <w:iCs/>
-        </w:rPr>
-      </w:r>
-    </w:p>
-    <w:p>
-      <w:pPr>
-        <w:pStyle w:val="NormalWeb"/>
-        <w:spacing w:before="280" w:after="280"/>
-        <w:jc w:val="both"/>
-        <w:rPr>
-          <w:rFonts w:ascii="Calibri Light" w:hAnsi="Calibri Light" w:cs="Calibri" w:cstheme="minorHAnsi"/>
-          <w:i/>
-          <w:i/>
-          <w:iCs/>
-        </w:rPr>
-      </w:pPr>
-      <w:r>
-        <w:rPr>
-          <w:rFonts w:cs="Calibri" w:cstheme="minorHAnsi" w:ascii="Calibri Light" w:hAnsi="Calibri Light"/>
-          <w:i/>
-          <w:iCs/>
-        </w:rPr>
-      </w:r>
-    </w:p>
-    <w:p>
-      <w:pPr>
-        <w:pStyle w:val="NormalWeb"/>
-        <w:spacing w:before="280" w:after="280"/>
-        <w:jc w:val="both"/>
-        <w:rPr>
-          <w:rFonts w:ascii="Calibri Light" w:hAnsi="Calibri Light" w:cs="Calibri" w:cstheme="minorHAnsi"/>
-          <w:i/>
-          <w:i/>
-          <w:iCs/>
-        </w:rPr>
-      </w:pPr>
-      <w:r>
-        <w:rPr>
-          <w:rFonts w:cs="Calibri" w:cstheme="minorHAnsi" w:ascii="Calibri Light" w:hAnsi="Calibri Light"/>
-          <w:i/>
-          <w:iCs/>
-        </w:rPr>
-      </w:r>
-    </w:p>
-    <w:p>
-      <w:pPr>
-        <w:pStyle w:val="NormalWeb"/>
-        <w:spacing w:before="280" w:after="280"/>
-        <w:jc w:val="both"/>
-        <w:rPr>
-          <w:rFonts w:ascii="Calibri Light" w:hAnsi="Calibri Light" w:cs="Calibri" w:cstheme="minorHAnsi"/>
-          <w:i/>
-          <w:i/>
-          <w:iCs/>
-        </w:rPr>
-      </w:pPr>
-      <w:r>
-        <w:rPr>
-          <w:rFonts w:cs="Calibri" w:cstheme="minorHAnsi" w:ascii="Calibri Light" w:hAnsi="Calibri Light"/>
-          <w:i/>
-          <w:iCs/>
-        </w:rPr>
-      </w:r>
-    </w:p>
-    <w:p>
-      <w:pPr>
-        <w:pStyle w:val="NormalWeb"/>
-        <w:spacing w:before="280" w:after="280"/>
-        <w:jc w:val="both"/>
-        <w:rPr>
-          <w:rFonts w:ascii="Calibri Light" w:hAnsi="Calibri Light" w:cs="Calibri" w:cstheme="minorHAnsi"/>
-          <w:i/>
-          <w:i/>
-          <w:iCs/>
-        </w:rPr>
-      </w:pPr>
-      <w:r>
-        <w:rPr>
-          <w:rFonts w:cs="Calibri" w:cstheme="minorHAnsi" w:ascii="Calibri Light" w:hAnsi="Calibri Light"/>
-          <w:i/>
-          <w:iCs/>
-        </w:rPr>
-      </w:r>
-    </w:p>
-    <w:p>
-      <w:pPr>
-        <w:pStyle w:val="NormalWeb"/>
-        <w:spacing w:before="280" w:after="280"/>
-        <w:jc w:val="both"/>
-        <w:rPr>
-          <w:rFonts w:ascii="Calibri Light" w:hAnsi="Calibri Light" w:cs="Calibri" w:cstheme="minorHAnsi"/>
-          <w:i/>
-          <w:i/>
-          <w:iCs/>
-        </w:rPr>
-      </w:pPr>
-      <w:r>
-        <w:rPr>
-          <w:rFonts w:cs="Calibri" w:cstheme="minorHAnsi" w:ascii="Calibri Light" w:hAnsi="Calibri Light"/>
-          <w:i/>
-          <w:iCs/>
-        </w:rPr>
-      </w:r>
-    </w:p>
-    <w:p>
-      <w:pPr>
-        <w:pStyle w:val="NormalWeb"/>
-        <w:spacing w:before="280" w:after="280"/>
-        <w:jc w:val="both"/>
-        <w:rPr>
-          <w:rFonts w:ascii="Calibri Light" w:hAnsi="Calibri Light" w:cs="Calibri" w:cstheme="minorHAnsi"/>
-          <w:i/>
-          <w:i/>
-          <w:iCs/>
-        </w:rPr>
-      </w:pPr>
-      <w:r>
-        <w:rPr>
-          <w:rFonts w:cs="Calibri" w:cstheme="minorHAnsi" w:ascii="Calibri Light" w:hAnsi="Calibri Light"/>
-          <w:i/>
-          <w:iCs/>
-        </w:rPr>
-      </w:r>
-    </w:p>
-    <w:p>
-      <w:pPr>
-        <w:pStyle w:val="NormalWeb"/>
-        <w:spacing w:before="280" w:after="280"/>
-        <w:jc w:val="both"/>
-        <w:rPr>
-          <w:rFonts w:ascii="Calibri Light" w:hAnsi="Calibri Light" w:cs="Calibri" w:cstheme="minorHAnsi"/>
-          <w:i/>
-          <w:i/>
-          <w:iCs/>
-        </w:rPr>
-      </w:pPr>
-      <w:r>
-        <w:rPr>
-          <w:rFonts w:cs="Calibri" w:cstheme="minorHAnsi" w:ascii="Calibri Light" w:hAnsi="Calibri Light"/>
-          <w:i/>
-          <w:iCs/>
-        </w:rPr>
-      </w:r>
-    </w:p>
-    <w:p>
-      <w:pPr>
-        <w:pStyle w:val="NormalWeb"/>
-        <w:spacing w:before="280" w:after="280"/>
-        <w:jc w:val="both"/>
-        <w:rPr>
-          <w:rFonts w:ascii="Calibri Light" w:hAnsi="Calibri Light" w:cs="Calibri" w:cstheme="minorHAnsi"/>
-          <w:i/>
-          <w:i/>
-          <w:iCs/>
-        </w:rPr>
-      </w:pPr>
-      <w:r>
-        <w:rPr>
-          <w:rFonts w:cs="Calibri" w:cstheme="minorHAnsi" w:ascii="Calibri Light" w:hAnsi="Calibri Light"/>
-          <w:i/>
-          <w:iCs/>
-        </w:rPr>
-      </w:r>
-    </w:p>
-    <w:p>
-      <w:pPr>
-        <w:pStyle w:val="NormalWeb"/>
-        <w:spacing w:before="280" w:after="280"/>
-        <w:jc w:val="both"/>
-        <w:rPr>
           <w:rFonts w:ascii="Calibri Light" w:hAnsi="Calibri Light"/>
           <w:i/>
           <w:i/>
@@ -3222,27 +3243,6 @@
           <w:i/>
           <w:iCs/>
         </w:rPr>
-        <w:tab/>
-      </w:r>
-    </w:p>
-    <w:p>
-      <w:pPr>
-        <w:pStyle w:val="NormalWeb"/>
-        <w:spacing w:before="280" w:after="280"/>
-        <w:jc w:val="both"/>
-        <w:rPr>
-          <w:rFonts w:ascii="Calibri Light" w:hAnsi="Calibri Light"/>
-          <w:i/>
-          <w:i/>
-          <w:iCs/>
-        </w:rPr>
-      </w:pPr>
-      <w:r>
-        <w:rPr>
-          <w:rFonts w:cs="Calibri" w:ascii="Calibri Light" w:hAnsi="Calibri Light" w:cstheme="minorHAnsi"/>
-          <w:i/>
-          <w:iCs/>
-        </w:rPr>
         <w:t>16.-Escribir un programa que pregunte al usuario los números ganadores de la lotería primitiva, los almacene en una lista y los muestre por pantalla ordenados de mayor a menor.</w:t>
       </w:r>
     </w:p>
@@ -3259,7 +3259,11 @@
         </w:rPr>
       </w:pPr>
       <w:r>
-        <w:rPr/>
+        <w:rPr>
+          <w:rFonts w:ascii="Calibri Light" w:hAnsi="Calibri Light"/>
+          <w:i/>
+          <w:iCs/>
+        </w:rPr>
         <w:drawing>
           <wp:anchor behindDoc="0" distT="0" distB="0" distL="0" distR="0" simplePos="0" locked="0" layoutInCell="0" allowOverlap="1" relativeHeight="20">
             <wp:simplePos x="0" y="0"/>
@@ -3409,167 +3413,191 @@
         </w:rPr>
       </w:pPr>
       <w:r>
-        <w:rPr/>
-      </w:r>
-    </w:p>
-    <w:p>
-      <w:pPr>
-        <w:pStyle w:val="NormalWeb"/>
-        <w:spacing w:before="280" w:after="280"/>
-        <w:jc w:val="both"/>
-        <w:rPr>
-          <w:rFonts w:ascii="Calibri Light" w:hAnsi="Calibri Light"/>
-          <w:i/>
-          <w:i/>
-          <w:iCs/>
-        </w:rPr>
-      </w:pPr>
-      <w:r>
-        <w:rPr/>
-      </w:r>
-    </w:p>
-    <w:p>
-      <w:pPr>
-        <w:pStyle w:val="NormalWeb"/>
-        <w:spacing w:before="280" w:after="280"/>
-        <w:jc w:val="both"/>
-        <w:rPr>
-          <w:rFonts w:ascii="Calibri Light" w:hAnsi="Calibri Light"/>
-          <w:i/>
-          <w:i/>
-          <w:iCs/>
-        </w:rPr>
-      </w:pPr>
-      <w:r>
-        <w:rPr/>
-      </w:r>
-    </w:p>
-    <w:p>
-      <w:pPr>
-        <w:pStyle w:val="NormalWeb"/>
-        <w:spacing w:before="280" w:after="280"/>
-        <w:jc w:val="both"/>
-        <w:rPr>
-          <w:rFonts w:ascii="Calibri Light" w:hAnsi="Calibri Light"/>
-          <w:i/>
-          <w:i/>
-          <w:iCs/>
-        </w:rPr>
-      </w:pPr>
-      <w:r>
-        <w:rPr/>
-      </w:r>
-    </w:p>
-    <w:p>
-      <w:pPr>
-        <w:pStyle w:val="NormalWeb"/>
-        <w:spacing w:before="280" w:after="280"/>
-        <w:jc w:val="both"/>
-        <w:rPr>
-          <w:rFonts w:ascii="Calibri Light" w:hAnsi="Calibri Light"/>
-          <w:i/>
-          <w:i/>
-          <w:iCs/>
-        </w:rPr>
-      </w:pPr>
-      <w:r>
-        <w:rPr/>
-      </w:r>
-    </w:p>
-    <w:p>
-      <w:pPr>
-        <w:pStyle w:val="NormalWeb"/>
-        <w:spacing w:before="280" w:after="280"/>
-        <w:jc w:val="both"/>
-        <w:rPr>
-          <w:rFonts w:ascii="Calibri Light" w:hAnsi="Calibri Light"/>
-          <w:i/>
-          <w:i/>
-          <w:iCs/>
-        </w:rPr>
-      </w:pPr>
-      <w:r>
-        <w:rPr/>
-      </w:r>
-    </w:p>
-    <w:p>
-      <w:pPr>
-        <w:pStyle w:val="NormalWeb"/>
-        <w:spacing w:before="280" w:after="280"/>
-        <w:jc w:val="both"/>
-        <w:rPr>
-          <w:rFonts w:ascii="Calibri Light" w:hAnsi="Calibri Light"/>
-          <w:i/>
-          <w:i/>
-          <w:iCs/>
-        </w:rPr>
-      </w:pPr>
-      <w:r>
-        <w:rPr/>
-      </w:r>
-    </w:p>
-    <w:p>
-      <w:pPr>
-        <w:pStyle w:val="NormalWeb"/>
-        <w:spacing w:before="280" w:after="280"/>
-        <w:jc w:val="both"/>
-        <w:rPr>
-          <w:rFonts w:ascii="Calibri Light" w:hAnsi="Calibri Light"/>
-          <w:i/>
-          <w:i/>
-          <w:iCs/>
-        </w:rPr>
-      </w:pPr>
-      <w:r>
-        <w:rPr/>
-      </w:r>
-    </w:p>
-    <w:p>
-      <w:pPr>
-        <w:pStyle w:val="NormalWeb"/>
-        <w:spacing w:before="280" w:after="280"/>
-        <w:jc w:val="both"/>
-        <w:rPr>
-          <w:rFonts w:ascii="Calibri Light" w:hAnsi="Calibri Light"/>
-          <w:i/>
-          <w:i/>
-          <w:iCs/>
-        </w:rPr>
-      </w:pPr>
-      <w:r>
-        <w:rPr/>
-      </w:r>
-    </w:p>
-    <w:p>
-      <w:pPr>
-        <w:pStyle w:val="NormalWeb"/>
-        <w:spacing w:before="280" w:after="280"/>
-        <w:jc w:val="both"/>
-        <w:rPr>
-          <w:rFonts w:ascii="Calibri Light" w:hAnsi="Calibri Light"/>
-          <w:i/>
-          <w:i/>
-          <w:iCs/>
-        </w:rPr>
-      </w:pPr>
-      <w:r>
-        <w:rPr/>
-      </w:r>
-    </w:p>
-    <w:p>
-      <w:pPr>
-        <w:pStyle w:val="NormalWeb"/>
-        <w:spacing w:before="280" w:after="280"/>
-        <w:jc w:val="both"/>
-        <w:rPr>
-          <w:rFonts w:ascii="Calibri Light" w:hAnsi="Calibri Light"/>
-          <w:i/>
-          <w:i/>
-          <w:iCs/>
-        </w:rPr>
-      </w:pPr>
-      <w:r>
-        <w:rPr/>
+        <w:rPr>
+          <w:rFonts w:ascii="Calibri Light" w:hAnsi="Calibri Light"/>
+          <w:i/>
+          <w:iCs/>
+        </w:rPr>
+      </w:r>
+    </w:p>
+    <w:p>
+      <w:pPr>
+        <w:pStyle w:val="NormalWeb"/>
+        <w:spacing w:before="280" w:after="280"/>
+        <w:jc w:val="both"/>
+        <w:rPr>
+          <w:rFonts w:ascii="Calibri Light" w:hAnsi="Calibri Light"/>
+          <w:i/>
+          <w:i/>
+          <w:iCs/>
+        </w:rPr>
+      </w:pPr>
+      <w:r>
+        <w:rPr>
+          <w:rFonts w:ascii="Calibri Light" w:hAnsi="Calibri Light"/>
+          <w:i/>
+          <w:iCs/>
+        </w:rPr>
+      </w:r>
+    </w:p>
+    <w:p>
+      <w:pPr>
+        <w:pStyle w:val="NormalWeb"/>
+        <w:spacing w:before="280" w:after="280"/>
+        <w:jc w:val="both"/>
+        <w:rPr>
+          <w:rFonts w:ascii="Calibri Light" w:hAnsi="Calibri Light"/>
+          <w:i/>
+          <w:i/>
+          <w:iCs/>
+        </w:rPr>
+      </w:pPr>
+      <w:r>
+        <w:rPr>
+          <w:rFonts w:ascii="Calibri Light" w:hAnsi="Calibri Light"/>
+          <w:i/>
+          <w:iCs/>
+        </w:rPr>
+      </w:r>
+    </w:p>
+    <w:p>
+      <w:pPr>
+        <w:pStyle w:val="NormalWeb"/>
+        <w:spacing w:before="280" w:after="280"/>
+        <w:jc w:val="both"/>
+        <w:rPr>
+          <w:rFonts w:ascii="Calibri Light" w:hAnsi="Calibri Light"/>
+          <w:i/>
+          <w:i/>
+          <w:iCs/>
+        </w:rPr>
+      </w:pPr>
+      <w:r>
+        <w:rPr>
+          <w:rFonts w:ascii="Calibri Light" w:hAnsi="Calibri Light"/>
+          <w:i/>
+          <w:iCs/>
+        </w:rPr>
+      </w:r>
+    </w:p>
+    <w:p>
+      <w:pPr>
+        <w:pStyle w:val="NormalWeb"/>
+        <w:spacing w:before="280" w:after="280"/>
+        <w:jc w:val="both"/>
+        <w:rPr>
+          <w:rFonts w:ascii="Calibri Light" w:hAnsi="Calibri Light"/>
+          <w:i/>
+          <w:i/>
+          <w:iCs/>
+        </w:rPr>
+      </w:pPr>
+      <w:r>
+        <w:rPr>
+          <w:rFonts w:ascii="Calibri Light" w:hAnsi="Calibri Light"/>
+          <w:i/>
+          <w:iCs/>
+        </w:rPr>
+      </w:r>
+    </w:p>
+    <w:p>
+      <w:pPr>
+        <w:pStyle w:val="NormalWeb"/>
+        <w:spacing w:before="280" w:after="280"/>
+        <w:jc w:val="both"/>
+        <w:rPr>
+          <w:rFonts w:ascii="Calibri Light" w:hAnsi="Calibri Light"/>
+          <w:i/>
+          <w:i/>
+          <w:iCs/>
+        </w:rPr>
+      </w:pPr>
+      <w:r>
+        <w:rPr>
+          <w:rFonts w:ascii="Calibri Light" w:hAnsi="Calibri Light"/>
+          <w:i/>
+          <w:iCs/>
+        </w:rPr>
+      </w:r>
+    </w:p>
+    <w:p>
+      <w:pPr>
+        <w:pStyle w:val="NormalWeb"/>
+        <w:spacing w:before="280" w:after="280"/>
+        <w:jc w:val="both"/>
+        <w:rPr>
+          <w:rFonts w:ascii="Calibri Light" w:hAnsi="Calibri Light"/>
+          <w:i/>
+          <w:i/>
+          <w:iCs/>
+        </w:rPr>
+      </w:pPr>
+      <w:r>
+        <w:rPr>
+          <w:rFonts w:ascii="Calibri Light" w:hAnsi="Calibri Light"/>
+          <w:i/>
+          <w:iCs/>
+        </w:rPr>
+      </w:r>
+    </w:p>
+    <w:p>
+      <w:pPr>
+        <w:pStyle w:val="NormalWeb"/>
+        <w:spacing w:before="280" w:after="280"/>
+        <w:jc w:val="both"/>
+        <w:rPr>
+          <w:rFonts w:ascii="Calibri Light" w:hAnsi="Calibri Light"/>
+          <w:i/>
+          <w:i/>
+          <w:iCs/>
+        </w:rPr>
+      </w:pPr>
+      <w:r>
+        <w:rPr>
+          <w:rFonts w:ascii="Calibri Light" w:hAnsi="Calibri Light"/>
+          <w:i/>
+          <w:iCs/>
+        </w:rPr>
+      </w:r>
+    </w:p>
+    <w:p>
+      <w:pPr>
+        <w:pStyle w:val="NormalWeb"/>
+        <w:spacing w:before="280" w:after="280"/>
+        <w:jc w:val="both"/>
+        <w:rPr>
+          <w:rFonts w:ascii="Calibri Light" w:hAnsi="Calibri Light"/>
+          <w:i/>
+          <w:i/>
+          <w:iCs/>
+        </w:rPr>
+      </w:pPr>
+      <w:r>
+        <w:rPr>
+          <w:rFonts w:ascii="Calibri Light" w:hAnsi="Calibri Light"/>
+          <w:i/>
+          <w:iCs/>
+        </w:rPr>
+      </w:r>
+    </w:p>
+    <w:p>
+      <w:pPr>
+        <w:pStyle w:val="NormalWeb"/>
+        <w:spacing w:before="280" w:after="280"/>
+        <w:jc w:val="both"/>
+        <w:rPr>
+          <w:rFonts w:ascii="Calibri Light" w:hAnsi="Calibri Light"/>
+          <w:i/>
+          <w:i/>
+          <w:iCs/>
+        </w:rPr>
+      </w:pPr>
+      <w:r>
+        <w:rPr>
+          <w:rFonts w:ascii="Calibri Light" w:hAnsi="Calibri Light"/>
+          <w:i/>
+          <w:iCs/>
+        </w:rPr>
       </w:r>
     </w:p>
     <w:p>
@@ -3606,57 +3634,19 @@
         </w:rPr>
       </w:pPr>
       <w:r>
-        <w:rPr/>
-      </w:r>
-    </w:p>
-    <w:p>
-      <w:pPr>
-        <w:pStyle w:val="NormalWeb"/>
-        <w:spacing w:before="280" w:after="280"/>
-        <w:jc w:val="both"/>
-        <w:rPr>
-          <w:rFonts w:ascii="Calibri Light" w:hAnsi="Calibri Light"/>
-          <w:i/>
-          <w:i/>
-          <w:iCs/>
-        </w:rPr>
-      </w:pPr>
-      <w:r>
-        <w:rPr>
-          <w:rFonts w:cs="Calibri" w:ascii="Calibri Light" w:hAnsi="Calibri Light" w:cstheme="minorHAnsi"/>
-          <w:i/>
-          <w:iCs/>
-        </w:rPr>
-        <w:t>19.- Copia los elementos de un diccionario otro y muestra sus elementos por la pantalla.</w:t>
-      </w:r>
-    </w:p>
-    <w:p>
-      <w:pPr>
-        <w:pStyle w:val="NormalWeb"/>
-        <w:spacing w:before="280" w:after="280"/>
-        <w:jc w:val="both"/>
-        <w:rPr>
-          <w:rFonts w:ascii="Calibri Light" w:hAnsi="Calibri Light"/>
-          <w:i/>
-          <w:i/>
-          <w:iCs/>
-        </w:rPr>
-      </w:pPr>
-      <w:r>
-        <w:rPr/>
         <w:drawing>
-          <wp:anchor behindDoc="0" distT="0" distB="0" distL="0" distR="0" simplePos="0" locked="0" layoutInCell="0" allowOverlap="1" relativeHeight="22">
+          <wp:anchor behindDoc="0" distT="0" distB="0" distL="0" distR="0" simplePos="0" locked="0" layoutInCell="0" allowOverlap="1" relativeHeight="23">
             <wp:simplePos x="0" y="0"/>
             <wp:positionH relativeFrom="column">
-              <wp:align>center</wp:align>
+              <wp:posOffset>779145</wp:posOffset>
             </wp:positionH>
             <wp:positionV relativeFrom="paragraph">
-              <wp:posOffset>635</wp:posOffset>
+              <wp:posOffset>-127000</wp:posOffset>
             </wp:positionV>
-            <wp:extent cx="5688330" cy="3171825"/>
+            <wp:extent cx="4481830" cy="4060825"/>
             <wp:effectExtent l="0" t="0" r="0" b="0"/>
             <wp:wrapSquare wrapText="largest"/>
-            <wp:docPr id="21" name="Imagen21" descr=""/>
+            <wp:docPr id="21" name="Imagen22" descr=""/>
             <wp:cNvGraphicFramePr>
               <a:graphicFrameLocks xmlns:a="http://schemas.openxmlformats.org/drawingml/2006/main" noChangeAspect="1"/>
             </wp:cNvGraphicFramePr>
@@ -3664,13 +3654,307 @@
               <a:graphicData uri="http://schemas.openxmlformats.org/drawingml/2006/picture">
                 <pic:pic xmlns:pic="http://schemas.openxmlformats.org/drawingml/2006/picture">
                   <pic:nvPicPr>
-                    <pic:cNvPr id="21" name="Imagen21" descr=""/>
+                    <pic:cNvPr id="21" name="Imagen22" descr=""/>
                     <pic:cNvPicPr>
                       <a:picLocks noChangeAspect="1" noChangeArrowheads="1"/>
                     </pic:cNvPicPr>
                   </pic:nvPicPr>
                   <pic:blipFill>
                     <a:blip r:embed="rId22"/>
+                    <a:stretch>
+                      <a:fillRect/>
+                    </a:stretch>
+                  </pic:blipFill>
+                  <pic:spPr bwMode="auto">
+                    <a:xfrm>
+                      <a:off x="0" y="0"/>
+                      <a:ext cx="4481830" cy="4060825"/>
+                    </a:xfrm>
+                    <a:prstGeom prst="rect">
+                      <a:avLst/>
+                    </a:prstGeom>
+                  </pic:spPr>
+                </pic:pic>
+              </a:graphicData>
+            </a:graphic>
+          </wp:anchor>
+        </w:drawing>
+      </w:r>
+      <w:r>
+        <w:rPr>
+          <w:rFonts w:ascii="Calibri Light" w:hAnsi="Calibri Light"/>
+          <w:i/>
+          <w:iCs/>
+        </w:rPr>
+        <w:tab/>
+      </w:r>
+    </w:p>
+    <w:p>
+      <w:pPr>
+        <w:pStyle w:val="NormalWeb"/>
+        <w:spacing w:before="280" w:after="280"/>
+        <w:jc w:val="both"/>
+        <w:rPr>
+          <w:rFonts w:ascii="Calibri Light" w:hAnsi="Calibri Light"/>
+          <w:i/>
+          <w:i/>
+          <w:iCs/>
+        </w:rPr>
+      </w:pPr>
+      <w:r>
+        <w:rPr>
+          <w:rFonts w:ascii="Calibri Light" w:hAnsi="Calibri Light"/>
+          <w:i/>
+          <w:iCs/>
+        </w:rPr>
+      </w:r>
+    </w:p>
+    <w:p>
+      <w:pPr>
+        <w:pStyle w:val="NormalWeb"/>
+        <w:spacing w:before="280" w:after="280"/>
+        <w:jc w:val="both"/>
+        <w:rPr>
+          <w:rFonts w:ascii="Calibri Light" w:hAnsi="Calibri Light"/>
+          <w:i/>
+          <w:i/>
+          <w:iCs/>
+        </w:rPr>
+      </w:pPr>
+      <w:r>
+        <w:rPr>
+          <w:rFonts w:ascii="Calibri Light" w:hAnsi="Calibri Light"/>
+          <w:i/>
+          <w:iCs/>
+        </w:rPr>
+      </w:r>
+    </w:p>
+    <w:p>
+      <w:pPr>
+        <w:pStyle w:val="NormalWeb"/>
+        <w:spacing w:before="280" w:after="280"/>
+        <w:jc w:val="both"/>
+        <w:rPr>
+          <w:rFonts w:ascii="Calibri Light" w:hAnsi="Calibri Light"/>
+          <w:i/>
+          <w:i/>
+          <w:iCs/>
+        </w:rPr>
+      </w:pPr>
+      <w:r>
+        <w:rPr>
+          <w:rFonts w:ascii="Calibri Light" w:hAnsi="Calibri Light"/>
+          <w:i/>
+          <w:iCs/>
+        </w:rPr>
+      </w:r>
+    </w:p>
+    <w:p>
+      <w:pPr>
+        <w:pStyle w:val="NormalWeb"/>
+        <w:spacing w:before="280" w:after="280"/>
+        <w:jc w:val="both"/>
+        <w:rPr>
+          <w:rFonts w:ascii="Calibri Light" w:hAnsi="Calibri Light"/>
+          <w:i/>
+          <w:i/>
+          <w:iCs/>
+        </w:rPr>
+      </w:pPr>
+      <w:r>
+        <w:rPr>
+          <w:rFonts w:ascii="Calibri Light" w:hAnsi="Calibri Light"/>
+          <w:i/>
+          <w:iCs/>
+        </w:rPr>
+      </w:r>
+    </w:p>
+    <w:p>
+      <w:pPr>
+        <w:pStyle w:val="NormalWeb"/>
+        <w:spacing w:before="280" w:after="280"/>
+        <w:jc w:val="both"/>
+        <w:rPr>
+          <w:rFonts w:ascii="Calibri Light" w:hAnsi="Calibri Light"/>
+          <w:i/>
+          <w:i/>
+          <w:iCs/>
+        </w:rPr>
+      </w:pPr>
+      <w:r>
+        <w:rPr>
+          <w:rFonts w:ascii="Calibri Light" w:hAnsi="Calibri Light"/>
+          <w:i/>
+          <w:iCs/>
+        </w:rPr>
+      </w:r>
+    </w:p>
+    <w:p>
+      <w:pPr>
+        <w:pStyle w:val="NormalWeb"/>
+        <w:spacing w:before="280" w:after="280"/>
+        <w:jc w:val="both"/>
+        <w:rPr>
+          <w:rFonts w:ascii="Calibri Light" w:hAnsi="Calibri Light"/>
+          <w:i/>
+          <w:i/>
+          <w:iCs/>
+        </w:rPr>
+      </w:pPr>
+      <w:r>
+        <w:rPr>
+          <w:rFonts w:ascii="Calibri Light" w:hAnsi="Calibri Light"/>
+          <w:i/>
+          <w:iCs/>
+        </w:rPr>
+      </w:r>
+    </w:p>
+    <w:p>
+      <w:pPr>
+        <w:pStyle w:val="NormalWeb"/>
+        <w:spacing w:before="280" w:after="280"/>
+        <w:jc w:val="both"/>
+        <w:rPr>
+          <w:rFonts w:ascii="Calibri Light" w:hAnsi="Calibri Light"/>
+          <w:i/>
+          <w:i/>
+          <w:iCs/>
+        </w:rPr>
+      </w:pPr>
+      <w:r>
+        <w:rPr>
+          <w:rFonts w:ascii="Calibri Light" w:hAnsi="Calibri Light"/>
+          <w:i/>
+          <w:iCs/>
+        </w:rPr>
+      </w:r>
+    </w:p>
+    <w:p>
+      <w:pPr>
+        <w:pStyle w:val="NormalWeb"/>
+        <w:spacing w:before="280" w:after="280"/>
+        <w:jc w:val="both"/>
+        <w:rPr>
+          <w:rFonts w:ascii="Calibri Light" w:hAnsi="Calibri Light"/>
+          <w:i/>
+          <w:i/>
+          <w:iCs/>
+        </w:rPr>
+      </w:pPr>
+      <w:r>
+        <w:rPr>
+          <w:rFonts w:ascii="Calibri Light" w:hAnsi="Calibri Light"/>
+          <w:i/>
+          <w:iCs/>
+        </w:rPr>
+      </w:r>
+    </w:p>
+    <w:p>
+      <w:pPr>
+        <w:pStyle w:val="NormalWeb"/>
+        <w:spacing w:before="280" w:after="280"/>
+        <w:jc w:val="both"/>
+        <w:rPr>
+          <w:rFonts w:ascii="Calibri Light" w:hAnsi="Calibri Light"/>
+          <w:i/>
+          <w:i/>
+          <w:iCs/>
+        </w:rPr>
+      </w:pPr>
+      <w:r>
+        <w:rPr>
+          <w:rFonts w:ascii="Calibri Light" w:hAnsi="Calibri Light"/>
+          <w:i/>
+          <w:iCs/>
+        </w:rPr>
+      </w:r>
+    </w:p>
+    <w:p>
+      <w:pPr>
+        <w:pStyle w:val="NormalWeb"/>
+        <w:spacing w:before="280" w:after="280"/>
+        <w:jc w:val="both"/>
+        <w:rPr>
+          <w:rFonts w:ascii="Calibri Light" w:hAnsi="Calibri Light"/>
+          <w:i/>
+          <w:i/>
+          <w:iCs/>
+        </w:rPr>
+      </w:pPr>
+      <w:r>
+        <w:rPr>
+          <w:rFonts w:ascii="Calibri Light" w:hAnsi="Calibri Light"/>
+          <w:i/>
+          <w:iCs/>
+        </w:rPr>
+      </w:r>
+    </w:p>
+    <w:p>
+      <w:pPr>
+        <w:pStyle w:val="NormalWeb"/>
+        <w:spacing w:before="280" w:after="280"/>
+        <w:jc w:val="both"/>
+        <w:rPr>
+          <w:rFonts w:ascii="Calibri Light" w:hAnsi="Calibri Light"/>
+          <w:i/>
+          <w:i/>
+          <w:iCs/>
+        </w:rPr>
+      </w:pPr>
+      <w:r>
+        <w:rPr>
+          <w:rFonts w:cs="Calibri" w:ascii="Calibri Light" w:hAnsi="Calibri Light" w:cstheme="minorHAnsi"/>
+          <w:i/>
+          <w:iCs/>
+        </w:rPr>
+        <w:t>19.- Copia los elementos de un diccionario otro y muestra sus elementos por la pantalla.</w:t>
+      </w:r>
+    </w:p>
+    <w:p>
+      <w:pPr>
+        <w:pStyle w:val="NormalWeb"/>
+        <w:spacing w:before="280" w:after="280"/>
+        <w:jc w:val="both"/>
+        <w:rPr>
+          <w:rFonts w:ascii="Calibri Light" w:hAnsi="Calibri Light"/>
+          <w:i/>
+          <w:i/>
+          <w:iCs/>
+        </w:rPr>
+      </w:pPr>
+      <w:r>
+        <w:rPr>
+          <w:rFonts w:ascii="Calibri Light" w:hAnsi="Calibri Light"/>
+          <w:i/>
+          <w:iCs/>
+        </w:rPr>
+        <w:drawing>
+          <wp:anchor behindDoc="0" distT="0" distB="0" distL="0" distR="0" simplePos="0" locked="0" layoutInCell="0" allowOverlap="1" relativeHeight="22">
+            <wp:simplePos x="0" y="0"/>
+            <wp:positionH relativeFrom="column">
+              <wp:posOffset>271145</wp:posOffset>
+            </wp:positionH>
+            <wp:positionV relativeFrom="paragraph">
+              <wp:posOffset>-70485</wp:posOffset>
+            </wp:positionV>
+            <wp:extent cx="5688330" cy="3171825"/>
+            <wp:effectExtent l="0" t="0" r="0" b="0"/>
+            <wp:wrapSquare wrapText="largest"/>
+            <wp:docPr id="22" name="Imagen21" descr=""/>
+            <wp:cNvGraphicFramePr>
+              <a:graphicFrameLocks xmlns:a="http://schemas.openxmlformats.org/drawingml/2006/main" noChangeAspect="1"/>
+            </wp:cNvGraphicFramePr>
+            <a:graphic xmlns:a="http://schemas.openxmlformats.org/drawingml/2006/main">
+              <a:graphicData uri="http://schemas.openxmlformats.org/drawingml/2006/picture">
+                <pic:pic xmlns:pic="http://schemas.openxmlformats.org/drawingml/2006/picture">
+                  <pic:nvPicPr>
+                    <pic:cNvPr id="22" name="Imagen21" descr=""/>
+                    <pic:cNvPicPr>
+                      <a:picLocks noChangeAspect="1" noChangeArrowheads="1"/>
+                    </pic:cNvPicPr>
+                  </pic:nvPicPr>
+                  <pic:blipFill>
+                    <a:blip r:embed="rId23"/>
                     <a:stretch>
                       <a:fillRect/>
                     </a:stretch>
@@ -3704,6 +3988,26 @@
         </w:rPr>
       </w:pPr>
       <w:r>
+        <w:rPr>
+          <w:rFonts w:ascii="Calibri Light" w:hAnsi="Calibri Light"/>
+          <w:i/>
+          <w:iCs/>
+        </w:rPr>
+      </w:r>
+    </w:p>
+    <w:p>
+      <w:pPr>
+        <w:pStyle w:val="NormalWeb"/>
+        <w:spacing w:before="280" w:after="280"/>
+        <w:jc w:val="both"/>
+        <w:rPr>
+          <w:rFonts w:ascii="Calibri Light" w:hAnsi="Calibri Light"/>
+          <w:i/>
+          <w:i/>
+          <w:iCs/>
+        </w:rPr>
+      </w:pPr>
+      <w:r>
         <w:rPr/>
       </w:r>
     </w:p>
@@ -3725,6 +4029,128 @@
           <w:i/>
           <w:iCs/>
         </w:rPr>
+        <w:tab/>
+      </w:r>
+    </w:p>
+    <w:p>
+      <w:pPr>
+        <w:pStyle w:val="NormalWeb"/>
+        <w:spacing w:before="280" w:after="280"/>
+        <w:jc w:val="both"/>
+        <w:rPr>
+          <w:rFonts w:ascii="Calibri Light" w:hAnsi="Calibri Light"/>
+          <w:i/>
+          <w:i/>
+          <w:iCs/>
+        </w:rPr>
+      </w:pPr>
+      <w:r>
+        <w:rPr/>
+      </w:r>
+    </w:p>
+    <w:p>
+      <w:pPr>
+        <w:pStyle w:val="NormalWeb"/>
+        <w:spacing w:before="280" w:after="280"/>
+        <w:jc w:val="both"/>
+        <w:rPr>
+          <w:rFonts w:ascii="Calibri Light" w:hAnsi="Calibri Light"/>
+          <w:i/>
+          <w:i/>
+          <w:iCs/>
+        </w:rPr>
+      </w:pPr>
+      <w:r>
+        <w:rPr>
+          <w:rFonts w:cs="Calibri" w:ascii="Calibri Light" w:hAnsi="Calibri Light" w:cstheme="minorHAnsi"/>
+          <w:i/>
+          <w:iCs/>
+        </w:rPr>
+        <w:tab/>
+      </w:r>
+    </w:p>
+    <w:p>
+      <w:pPr>
+        <w:pStyle w:val="NormalWeb"/>
+        <w:spacing w:before="280" w:after="280"/>
+        <w:jc w:val="both"/>
+        <w:rPr>
+          <w:rFonts w:ascii="Calibri Light" w:hAnsi="Calibri Light"/>
+          <w:i/>
+          <w:i/>
+          <w:iCs/>
+        </w:rPr>
+      </w:pPr>
+      <w:r>
+        <w:rPr/>
+      </w:r>
+    </w:p>
+    <w:p>
+      <w:pPr>
+        <w:pStyle w:val="NormalWeb"/>
+        <w:spacing w:before="280" w:after="280"/>
+        <w:jc w:val="both"/>
+        <w:rPr>
+          <w:rFonts w:ascii="Calibri Light" w:hAnsi="Calibri Light"/>
+          <w:i/>
+          <w:i/>
+          <w:iCs/>
+        </w:rPr>
+      </w:pPr>
+      <w:r>
+        <w:rPr/>
+      </w:r>
+    </w:p>
+    <w:p>
+      <w:pPr>
+        <w:pStyle w:val="NormalWeb"/>
+        <w:spacing w:before="280" w:after="280"/>
+        <w:jc w:val="both"/>
+        <w:rPr>
+          <w:rFonts w:ascii="Calibri Light" w:hAnsi="Calibri Light"/>
+          <w:i/>
+          <w:i/>
+          <w:iCs/>
+        </w:rPr>
+      </w:pPr>
+      <w:r>
+        <w:rPr/>
+      </w:r>
+    </w:p>
+    <w:p>
+      <w:pPr>
+        <w:pStyle w:val="NormalWeb"/>
+        <w:spacing w:before="280" w:after="280"/>
+        <w:jc w:val="both"/>
+        <w:rPr>
+          <w:rFonts w:ascii="Calibri Light" w:hAnsi="Calibri Light"/>
+          <w:i/>
+          <w:i/>
+          <w:iCs/>
+        </w:rPr>
+      </w:pPr>
+      <w:r>
+        <w:rPr/>
+      </w:r>
+    </w:p>
+    <w:p>
+      <w:pPr>
+        <w:pStyle w:val="NormalWeb"/>
+        <w:spacing w:before="280" w:after="280"/>
+        <w:jc w:val="both"/>
+        <w:rPr>
+          <w:rFonts w:ascii="Calibri Light" w:hAnsi="Calibri Light"/>
+          <w:i/>
+          <w:i/>
+          <w:iCs/>
+        </w:rPr>
+      </w:pPr>
+      <w:r>
+        <w:rPr>
+          <w:rFonts w:cs="Calibri" w:ascii="Calibri Light" w:hAnsi="Calibri Light" w:cstheme="minorHAnsi"/>
+          <w:i/>
+          <w:iCs/>
+        </w:rPr>
         <w:t>20.- Se quiere realizar un programa que lea por teclado las notas obtenidas y el nombre por 3 alumnos. Se entiende que están comprendidas entre 0 y 10. Guardarlas en un diccionario.</w:t>
       </w:r>
     </w:p>
@@ -3741,7 +4167,56 @@
         </w:rPr>
       </w:pPr>
       <w:r>
-        <w:rPr/>
+        <w:rPr>
+          <w:rFonts w:ascii="Calibri Light" w:hAnsi="Calibri Light"/>
+          <w:i/>
+          <w:iCs/>
+        </w:rPr>
+        <w:drawing>
+          <wp:anchor behindDoc="0" distT="0" distB="0" distL="0" distR="0" simplePos="0" locked="0" layoutInCell="0" allowOverlap="1" relativeHeight="24">
+            <wp:simplePos x="0" y="0"/>
+            <wp:positionH relativeFrom="column">
+              <wp:align>center</wp:align>
+            </wp:positionH>
+            <wp:positionV relativeFrom="paragraph">
+              <wp:posOffset>635</wp:posOffset>
+            </wp:positionV>
+            <wp:extent cx="6120130" cy="3874135"/>
+            <wp:effectExtent l="0" t="0" r="0" b="0"/>
+            <wp:wrapSquare wrapText="largest"/>
+            <wp:docPr id="23" name="Imagen23" descr=""/>
+            <wp:cNvGraphicFramePr>
+              <a:graphicFrameLocks xmlns:a="http://schemas.openxmlformats.org/drawingml/2006/main" noChangeAspect="1"/>
+            </wp:cNvGraphicFramePr>
+            <a:graphic xmlns:a="http://schemas.openxmlformats.org/drawingml/2006/main">
+              <a:graphicData uri="http://schemas.openxmlformats.org/drawingml/2006/picture">
+                <pic:pic xmlns:pic="http://schemas.openxmlformats.org/drawingml/2006/picture">
+                  <pic:nvPicPr>
+                    <pic:cNvPr id="23" name="Imagen23" descr=""/>
+                    <pic:cNvPicPr>
+                      <a:picLocks noChangeAspect="1" noChangeArrowheads="1"/>
+                    </pic:cNvPicPr>
+                  </pic:nvPicPr>
+                  <pic:blipFill>
+                    <a:blip r:embed="rId24"/>
+                    <a:stretch>
+                      <a:fillRect/>
+                    </a:stretch>
+                  </pic:blipFill>
+                  <pic:spPr bwMode="auto">
+                    <a:xfrm>
+                      <a:off x="0" y="0"/>
+                      <a:ext cx="6120130" cy="3874135"/>
+                    </a:xfrm>
+                    <a:prstGeom prst="rect">
+                      <a:avLst/>
+                    </a:prstGeom>
+                  </pic:spPr>
+                </pic:pic>
+              </a:graphicData>
+            </a:graphic>
+          </wp:anchor>
+        </w:drawing>
       </w:r>
     </w:p>
     <w:p>
@@ -3778,7 +4253,11 @@
         </w:rPr>
       </w:pPr>
       <w:r>
-        <w:rPr/>
+        <w:rPr>
+          <w:rFonts w:ascii="Calibri Light" w:hAnsi="Calibri Light"/>
+          <w:i/>
+          <w:iCs/>
+        </w:rPr>
       </w:r>
     </w:p>
     <w:p>

</xml_diff>